<commit_message>
Vuelvo a subir el word actualizado
</commit_message>
<xml_diff>
--- a/Algortimos.docx
+++ b/Algortimos.docx
@@ -127,6 +127,61 @@
       </w:r>
       <w:r>
         <w:t>nte por lo siguiente que haré</w:t>
+      </w:r>
+      <w:r>
+        <w:t>.</w:t>
+      </w:r>
+    </w:p>
+    <w:p/>
+    <w:p>
+      <w:r>
+        <w:t xml:space="preserve">Los algoritmos </w:t>
+      </w:r>
+      <w:r>
+        <w:t xml:space="preserve">que utilizan mis juegos y aplicaciones </w:t>
+      </w:r>
+      <w:r>
+        <w:t>favoritas no lo s</w:t>
+      </w:r>
+      <w:r>
+        <w:t>é</w:t>
+      </w:r>
+      <w:r>
+        <w:t xml:space="preserve"> muy bien, </w:t>
+      </w:r>
+      <w:proofErr w:type="gramStart"/>
+      <w:r>
+        <w:t>pero</w:t>
+      </w:r>
+      <w:proofErr w:type="gramEnd"/>
+      <w:r>
+        <w:t xml:space="preserve"> por ejemplo</w:t>
+      </w:r>
+      <w:r>
+        <w:t>,</w:t>
+      </w:r>
+      <w:r>
+        <w:t xml:space="preserve"> cuando uso Google </w:t>
+      </w:r>
+      <w:proofErr w:type="spellStart"/>
+      <w:r>
+        <w:t>Maps</w:t>
+      </w:r>
+      <w:proofErr w:type="spellEnd"/>
+      <w:r>
+        <w:t xml:space="preserve"> </w:t>
+      </w:r>
+      <w:r>
+        <w:t xml:space="preserve">supongo </w:t>
+      </w:r>
+      <w:r>
+        <w:t xml:space="preserve">que </w:t>
+      </w:r>
+      <w:r>
+        <w:t>utilizara un algoritmo para encontrar las rutas más</w:t>
+      </w:r>
+      <w:r>
+        <w:t xml:space="preserve"> rápidas</w:t>
       </w:r>
       <w:r>
         <w:t>.</w:t>

</xml_diff>